<commit_message>
Adding to Introduction 13-22-2019 - AM
</commit_message>
<xml_diff>
--- a/word_work/Introduction.docx
+++ b/word_work/Introduction.docx
@@ -27,8 +27,6 @@
         </w:rPr>
         <w:t xml:space="preserve"> Control</w:t>
       </w:r>
-      <w:bookmarkStart w:id="0" w:name="_GoBack"/>
-      <w:bookmarkEnd w:id="0"/>
     </w:p>
     <w:p>
       <w:pPr>
@@ -133,7 +131,25 @@
         <w:rPr>
           <w:lang w:val="en-GB"/>
         </w:rPr>
-        <w:t>, primarily small, often</w:t>
+        <w:t xml:space="preserve">, </w:t>
+      </w:r>
+      <w:r>
+        <w:rPr>
+          <w:lang w:val="en-GB"/>
+        </w:rPr>
+        <w:t>often</w:t>
+      </w:r>
+      <w:r>
+        <w:rPr>
+          <w:lang w:val="en-GB"/>
+        </w:rPr>
+        <w:t xml:space="preserve"> small, </w:t>
+      </w:r>
+      <w:r>
+        <w:rPr>
+          <w:lang w:val="en-GB"/>
+        </w:rPr>
+        <w:t>will at times</w:t>
       </w:r>
       <w:r>
         <w:rPr>
@@ -208,31 +224,225 @@
           <w:lang w:val="en-GB"/>
         </w:rPr>
       </w:pPr>
-    </w:p>
-    <w:p>
-      <w:pPr>
-        <w:rPr>
-          <w:lang w:val="en-GB"/>
-        </w:rPr>
-      </w:pPr>
-      <w:r>
-        <w:rPr>
-          <w:lang w:val="en-GB"/>
-        </w:rPr>
-        <w:t>The management of the centre require a tool that will report a projects budget spend periodically and flag when it nears</w:t>
-      </w:r>
-    </w:p>
-    <w:p>
-      <w:pPr>
-        <w:rPr>
-          <w:lang w:val="en-GB"/>
-        </w:rPr>
-      </w:pPr>
-      <w:r>
-        <w:rPr>
-          <w:lang w:val="en-GB"/>
-        </w:rPr>
-        <w:t>This paper’s intention is to detail a solution to provide the</w:t>
+      <w:r>
+        <w:rPr>
+          <w:lang w:val="en-GB"/>
+        </w:rPr>
+        <w:t>Fiscal governance is a</w:t>
+      </w:r>
+      <w:r>
+        <w:rPr>
+          <w:lang w:val="en-GB"/>
+        </w:rPr>
+        <w:t>n integral</w:t>
+      </w:r>
+      <w:r>
+        <w:rPr>
+          <w:lang w:val="en-GB"/>
+        </w:rPr>
+        <w:t xml:space="preserve"> aspect of </w:t>
+      </w:r>
+      <w:r>
+        <w:rPr>
+          <w:lang w:val="en-GB"/>
+        </w:rPr>
+        <w:t xml:space="preserve">project management in </w:t>
+      </w:r>
+      <w:r>
+        <w:rPr>
+          <w:lang w:val="en-GB"/>
+        </w:rPr>
+        <w:t xml:space="preserve">research </w:t>
+      </w:r>
+      <w:r>
+        <w:rPr>
+          <w:lang w:val="en-GB"/>
+        </w:rPr>
+        <w:t>within</w:t>
+      </w:r>
+      <w:r>
+        <w:rPr>
+          <w:lang w:val="en-GB"/>
+        </w:rPr>
+        <w:t xml:space="preserve"> the public </w:t>
+      </w:r>
+      <w:proofErr w:type="gramStart"/>
+      <w:r>
+        <w:rPr>
+          <w:lang w:val="en-GB"/>
+        </w:rPr>
+        <w:t>sector</w:t>
+      </w:r>
+      <w:r>
+        <w:rPr>
+          <w:lang w:val="en-GB"/>
+        </w:rPr>
+        <w:t xml:space="preserve">, </w:t>
+      </w:r>
+      <w:r>
+        <w:rPr>
+          <w:lang w:val="en-GB"/>
+        </w:rPr>
+        <w:t xml:space="preserve"> in</w:t>
+      </w:r>
+      <w:proofErr w:type="gramEnd"/>
+      <w:r>
+        <w:rPr>
+          <w:lang w:val="en-GB"/>
+        </w:rPr>
+        <w:t xml:space="preserve"> order to maintain </w:t>
+      </w:r>
+    </w:p>
+    <w:p>
+      <w:pPr>
+        <w:rPr>
+          <w:lang w:val="en-GB"/>
+        </w:rPr>
+      </w:pPr>
+      <w:r>
+        <w:rPr>
+          <w:lang w:val="en-GB"/>
+        </w:rPr>
+        <w:t>The</w:t>
+      </w:r>
+      <w:r>
+        <w:rPr>
+          <w:lang w:val="en-GB"/>
+        </w:rPr>
+        <w:t xml:space="preserve"> Nimbus</w:t>
+      </w:r>
+      <w:r>
+        <w:rPr>
+          <w:lang w:val="en-GB"/>
+        </w:rPr>
+        <w:t xml:space="preserve"> management require a </w:t>
+      </w:r>
+      <w:r>
+        <w:rPr>
+          <w:lang w:val="en-GB"/>
+        </w:rPr>
+        <w:t>method</w:t>
+      </w:r>
+      <w:r>
+        <w:rPr>
+          <w:lang w:val="en-GB"/>
+        </w:rPr>
+        <w:t xml:space="preserve"> that will report a projects budget spend periodically and flag when it nears</w:t>
+      </w:r>
+      <w:r>
+        <w:rPr>
+          <w:lang w:val="en-GB"/>
+        </w:rPr>
+        <w:t xml:space="preserve"> its </w:t>
+      </w:r>
+      <w:r>
+        <w:rPr>
+          <w:lang w:val="en-GB"/>
+        </w:rPr>
+        <w:t>limits. There are three areas that will address this. These are:</w:t>
+      </w:r>
+    </w:p>
+    <w:p>
+      <w:pPr>
+        <w:pStyle w:val="ListParagraph"/>
+        <w:numPr>
+          <w:ilvl w:val="0"/>
+          <w:numId w:val="2"/>
+        </w:numPr>
+        <w:rPr>
+          <w:lang w:val="en-GB"/>
+        </w:rPr>
+      </w:pPr>
+      <w:r>
+        <w:rPr>
+          <w:lang w:val="en-GB"/>
+        </w:rPr>
+        <w:t>Provision of a facility to</w:t>
+      </w:r>
+      <w:r>
+        <w:rPr>
+          <w:lang w:val="en-GB"/>
+        </w:rPr>
+        <w:t xml:space="preserve"> accept</w:t>
+      </w:r>
+      <w:r>
+        <w:rPr>
+          <w:lang w:val="en-GB"/>
+        </w:rPr>
+        <w:t xml:space="preserve"> input </w:t>
+      </w:r>
+      <w:r>
+        <w:rPr>
+          <w:lang w:val="en-GB"/>
+        </w:rPr>
+        <w:t xml:space="preserve">of </w:t>
+      </w:r>
+      <w:r>
+        <w:rPr>
+          <w:lang w:val="en-GB"/>
+        </w:rPr>
+        <w:t>project spend against each individual project.</w:t>
+      </w:r>
+    </w:p>
+    <w:p>
+      <w:pPr>
+        <w:pStyle w:val="ListParagraph"/>
+        <w:numPr>
+          <w:ilvl w:val="0"/>
+          <w:numId w:val="2"/>
+        </w:numPr>
+        <w:rPr>
+          <w:lang w:val="en-GB"/>
+        </w:rPr>
+      </w:pPr>
+      <w:r>
+        <w:rPr>
+          <w:lang w:val="en-GB"/>
+        </w:rPr>
+        <w:t>Provision of a Dashboard to clearly represent budget summary information that will flag projects that are near or over budget and may also identify trends.</w:t>
+      </w:r>
+    </w:p>
+    <w:p>
+      <w:pPr>
+        <w:pStyle w:val="ListParagraph"/>
+        <w:numPr>
+          <w:ilvl w:val="0"/>
+          <w:numId w:val="2"/>
+        </w:numPr>
+        <w:rPr>
+          <w:lang w:val="en-GB"/>
+        </w:rPr>
+      </w:pPr>
+      <w:r>
+        <w:rPr>
+          <w:lang w:val="en-GB"/>
+        </w:rPr>
+        <w:t>Provision of an alert facility to notify Project managers of their projects when nearing budget limits.</w:t>
+      </w:r>
+    </w:p>
+    <w:p>
+      <w:pPr>
+        <w:rPr>
+          <w:lang w:val="en-GB"/>
+        </w:rPr>
+      </w:pPr>
+      <w:r>
+        <w:rPr>
+          <w:lang w:val="en-GB"/>
+        </w:rPr>
+        <w:t xml:space="preserve">This </w:t>
+      </w:r>
+      <w:r>
+        <w:rPr>
+          <w:lang w:val="en-GB"/>
+        </w:rPr>
+        <w:t>motivation of this paper</w:t>
+      </w:r>
+      <w:r>
+        <w:rPr>
+          <w:lang w:val="en-GB"/>
+        </w:rPr>
+        <w:t xml:space="preserve"> is to detail a solution to provide the</w:t>
       </w:r>
       <w:r>
         <w:rPr>
@@ -259,18 +469,17 @@
           <w:lang w:val="en-GB"/>
         </w:rPr>
       </w:pPr>
-    </w:p>
-    <w:p>
-      <w:pPr>
-        <w:rPr>
-          <w:lang w:val="en-GB"/>
-        </w:rPr>
-      </w:pPr>
-      <w:r>
-        <w:rPr>
-          <w:lang w:val="en-GB"/>
-        </w:rPr>
-        <w:t>There are three possible solutions to this problem, these are:</w:t>
+      <w:r>
+        <w:rPr>
+          <w:lang w:val="en-GB"/>
+        </w:rPr>
+        <w:t xml:space="preserve">This paper will provide the research for </w:t>
+      </w:r>
+      <w:r>
+        <w:rPr>
+          <w:lang w:val="en-GB"/>
+        </w:rPr>
+        <w:t>three possible solutions to this problem, these are:</w:t>
       </w:r>
     </w:p>
     <w:p>
@@ -290,6 +499,8 @@
         </w:rPr>
         <w:t>Incorporate into the existing Nimbus Projects Administration tool</w:t>
       </w:r>
+      <w:bookmarkStart w:id="0" w:name="_GoBack"/>
+      <w:bookmarkEnd w:id="0"/>
     </w:p>
     <w:p>
       <w:pPr>
@@ -325,6 +536,63 @@
           <w:lang w:val="en-GB"/>
         </w:rPr>
         <w:t>Incorporate into Jira – used within Nimbus as a software development project management tool.</w:t>
+      </w:r>
+    </w:p>
+    <w:p>
+      <w:pPr>
+        <w:ind w:left="360"/>
+        <w:rPr>
+          <w:lang w:val="en-GB"/>
+        </w:rPr>
+      </w:pPr>
+    </w:p>
+    <w:p>
+      <w:pPr>
+        <w:rPr>
+          <w:lang w:val="en-GB"/>
+        </w:rPr>
+      </w:pPr>
+      <w:r>
+        <w:rPr>
+          <w:lang w:val="en-GB"/>
+        </w:rPr>
+        <w:t xml:space="preserve">The </w:t>
+      </w:r>
+      <w:r>
+        <w:rPr>
+          <w:lang w:val="en-GB"/>
+        </w:rPr>
+        <w:t>N</w:t>
+      </w:r>
+      <w:r>
+        <w:rPr>
+          <w:lang w:val="en-GB"/>
+        </w:rPr>
+        <w:t>imbus Research Centre is at the forefront of cyber-physical systems (CPS) and Internet of Things (IoT) research, innovation and learning</w:t>
+      </w:r>
+      <w:r>
+        <w:rPr>
+          <w:lang w:val="en-GB"/>
+        </w:rPr>
+        <w:t xml:space="preserve"> developing</w:t>
+      </w:r>
+      <w:r>
+        <w:rPr>
+          <w:lang w:val="en-GB"/>
+        </w:rPr>
+        <w:t xml:space="preserve"> technologies that address the real needs of industry, people and society.</w:t>
+      </w:r>
+      <w:r>
+        <w:rPr>
+          <w:lang w:val="en-GB"/>
+        </w:rPr>
+        <w:t xml:space="preserve"> The clients of Nimbus are often in the news and</w:t>
+      </w:r>
+      <w:r>
+        <w:rPr>
+          <w:lang w:val="en-GB"/>
+        </w:rPr>
+        <w:t xml:space="preserve"> therefore whenever one of these clients are reported in the technological news this </w:t>
       </w:r>
     </w:p>
     <w:p>
@@ -361,6 +629,118 @@
 <file path=word/numbering.xml><?xml version="1.0" encoding="utf-8"?>
 <w:numbering xmlns:wpc="http://schemas.microsoft.com/office/word/2010/wordprocessingCanvas" xmlns:cx="http://schemas.microsoft.com/office/drawing/2014/chartex" xmlns:cx1="http://schemas.microsoft.com/office/drawing/2015/9/8/chartex" xmlns:cx2="http://schemas.microsoft.com/office/drawing/2015/10/21/chartex" xmlns:cx3="http://schemas.microsoft.com/office/drawing/2016/5/9/chartex" xmlns:cx4="http://schemas.microsoft.com/office/drawing/2016/5/10/chartex" xmlns:cx5="http://schemas.microsoft.com/office/drawing/2016/5/11/chartex" xmlns:cx6="http://schemas.microsoft.com/office/drawing/2016/5/12/chartex" xmlns:cx7="http://schemas.microsoft.com/office/drawing/2016/5/13/chartex" xmlns:cx8="http://schemas.microsoft.com/office/drawing/2016/5/14/chartex" xmlns:mc="http://schemas.openxmlformats.org/markup-compatibility/2006" xmlns:aink="http://schemas.microsoft.com/office/drawing/2016/ink" xmlns:am3d="http://schemas.microsoft.com/office/drawing/2017/model3d" xmlns:o="urn:schemas-microsoft-com:office:office" xmlns:r="http://schemas.openxmlformats.org/officeDocument/2006/relationships" xmlns:m="http://schemas.openxmlformats.org/officeDocument/2006/math" xmlns:v="urn:schemas-microsoft-com:vml" xmlns:wp14="http://schemas.microsoft.com/office/word/2010/wordprocessingDrawing" xmlns:wp="http://schemas.openxmlformats.org/drawingml/2006/wordprocessingDrawing" xmlns:w10="urn:schemas-microsoft-com:office:word" xmlns:w="http://schemas.openxmlformats.org/wordprocessingml/2006/main" xmlns:w14="http://schemas.microsoft.com/office/word/2010/wordml" xmlns:w15="http://schemas.microsoft.com/office/word/2012/wordml" xmlns:w16cid="http://schemas.microsoft.com/office/word/2016/wordml/cid" xmlns:w16se="http://schemas.microsoft.com/office/word/2015/wordml/symex" xmlns:wpg="http://schemas.microsoft.com/office/word/2010/wordprocessingGroup" xmlns:wpi="http://schemas.microsoft.com/office/word/2010/wordprocessingInk" xmlns:wne="http://schemas.microsoft.com/office/word/2006/wordml" xmlns:wps="http://schemas.microsoft.com/office/word/2010/wordprocessingShape" mc:Ignorable="w14 w15 w16se w16cid wp14">
   <w:abstractNum w:abstractNumId="0" w15:restartNumberingAfterBreak="0">
+    <w:nsid w:val="13920A07"/>
+    <w:multiLevelType w:val="hybridMultilevel"/>
+    <w:tmpl w:val="BECC3A08"/>
+    <w:lvl w:ilvl="0" w:tplc="7CF434A4">
+      <w:numFmt w:val="bullet"/>
+      <w:lvlText w:val="-"/>
+      <w:lvlJc w:val="left"/>
+      <w:pPr>
+        <w:ind w:left="1080" w:hanging="360"/>
+      </w:pPr>
+      <w:rPr>
+        <w:rFonts w:ascii="Calibri" w:eastAsiaTheme="minorHAnsi" w:hAnsi="Calibri" w:cs="Calibri" w:hint="default"/>
+      </w:rPr>
+    </w:lvl>
+    <w:lvl w:ilvl="1" w:tplc="18090003" w:tentative="1">
+      <w:start w:val="1"/>
+      <w:numFmt w:val="bullet"/>
+      <w:lvlText w:val="o"/>
+      <w:lvlJc w:val="left"/>
+      <w:pPr>
+        <w:ind w:left="1800" w:hanging="360"/>
+      </w:pPr>
+      <w:rPr>
+        <w:rFonts w:ascii="Courier New" w:hAnsi="Courier New" w:cs="Courier New" w:hint="default"/>
+      </w:rPr>
+    </w:lvl>
+    <w:lvl w:ilvl="2" w:tplc="18090005" w:tentative="1">
+      <w:start w:val="1"/>
+      <w:numFmt w:val="bullet"/>
+      <w:lvlText w:val=""/>
+      <w:lvlJc w:val="left"/>
+      <w:pPr>
+        <w:ind w:left="2520" w:hanging="360"/>
+      </w:pPr>
+      <w:rPr>
+        <w:rFonts w:ascii="Wingdings" w:hAnsi="Wingdings" w:hint="default"/>
+      </w:rPr>
+    </w:lvl>
+    <w:lvl w:ilvl="3" w:tplc="18090001" w:tentative="1">
+      <w:start w:val="1"/>
+      <w:numFmt w:val="bullet"/>
+      <w:lvlText w:val=""/>
+      <w:lvlJc w:val="left"/>
+      <w:pPr>
+        <w:ind w:left="3240" w:hanging="360"/>
+      </w:pPr>
+      <w:rPr>
+        <w:rFonts w:ascii="Symbol" w:hAnsi="Symbol" w:hint="default"/>
+      </w:rPr>
+    </w:lvl>
+    <w:lvl w:ilvl="4" w:tplc="18090003" w:tentative="1">
+      <w:start w:val="1"/>
+      <w:numFmt w:val="bullet"/>
+      <w:lvlText w:val="o"/>
+      <w:lvlJc w:val="left"/>
+      <w:pPr>
+        <w:ind w:left="3960" w:hanging="360"/>
+      </w:pPr>
+      <w:rPr>
+        <w:rFonts w:ascii="Courier New" w:hAnsi="Courier New" w:cs="Courier New" w:hint="default"/>
+      </w:rPr>
+    </w:lvl>
+    <w:lvl w:ilvl="5" w:tplc="18090005" w:tentative="1">
+      <w:start w:val="1"/>
+      <w:numFmt w:val="bullet"/>
+      <w:lvlText w:val=""/>
+      <w:lvlJc w:val="left"/>
+      <w:pPr>
+        <w:ind w:left="4680" w:hanging="360"/>
+      </w:pPr>
+      <w:rPr>
+        <w:rFonts w:ascii="Wingdings" w:hAnsi="Wingdings" w:hint="default"/>
+      </w:rPr>
+    </w:lvl>
+    <w:lvl w:ilvl="6" w:tplc="18090001" w:tentative="1">
+      <w:start w:val="1"/>
+      <w:numFmt w:val="bullet"/>
+      <w:lvlText w:val=""/>
+      <w:lvlJc w:val="left"/>
+      <w:pPr>
+        <w:ind w:left="5400" w:hanging="360"/>
+      </w:pPr>
+      <w:rPr>
+        <w:rFonts w:ascii="Symbol" w:hAnsi="Symbol" w:hint="default"/>
+      </w:rPr>
+    </w:lvl>
+    <w:lvl w:ilvl="7" w:tplc="18090003" w:tentative="1">
+      <w:start w:val="1"/>
+      <w:numFmt w:val="bullet"/>
+      <w:lvlText w:val="o"/>
+      <w:lvlJc w:val="left"/>
+      <w:pPr>
+        <w:ind w:left="6120" w:hanging="360"/>
+      </w:pPr>
+      <w:rPr>
+        <w:rFonts w:ascii="Courier New" w:hAnsi="Courier New" w:cs="Courier New" w:hint="default"/>
+      </w:rPr>
+    </w:lvl>
+    <w:lvl w:ilvl="8" w:tplc="18090005" w:tentative="1">
+      <w:start w:val="1"/>
+      <w:numFmt w:val="bullet"/>
+      <w:lvlText w:val=""/>
+      <w:lvlJc w:val="left"/>
+      <w:pPr>
+        <w:ind w:left="6840" w:hanging="360"/>
+      </w:pPr>
+      <w:rPr>
+        <w:rFonts w:ascii="Wingdings" w:hAnsi="Wingdings" w:hint="default"/>
+      </w:rPr>
+    </w:lvl>
+  </w:abstractNum>
+  <w:abstractNum w:abstractNumId="1" w15:restartNumberingAfterBreak="0">
     <w:nsid w:val="31490372"/>
     <w:multiLevelType w:val="hybridMultilevel"/>
     <w:tmpl w:val="81FAFD44"/>
@@ -473,6 +853,9 @@
     </w:lvl>
   </w:abstractNum>
   <w:num w:numId="1">
+    <w:abstractNumId w:val="1"/>
+  </w:num>
+  <w:num w:numId="2">
     <w:abstractNumId w:val="0"/>
   </w:num>
 </w:numbering>
@@ -495,7 +878,7 @@
       </w:pPr>
     </w:pPrDefault>
   </w:docDefaults>
-  <w:latentStyles w:defLockedState="0" w:defUIPriority="99" w:defSemiHidden="0" w:defUnhideWhenUsed="0" w:defQFormat="0" w:count="376">
+  <w:latentStyles w:defLockedState="0" w:defUIPriority="99" w:defSemiHidden="0" w:defUnhideWhenUsed="0" w:defQFormat="0" w:count="375">
     <w:lsdException w:name="Normal" w:uiPriority="0" w:qFormat="1"/>
     <w:lsdException w:name="heading 1" w:uiPriority="9" w:qFormat="1"/>
     <w:lsdException w:name="heading 2" w:semiHidden="1" w:uiPriority="9" w:unhideWhenUsed="1" w:qFormat="1"/>
@@ -601,6 +984,7 @@
     <w:lsdException w:name="HTML Sample" w:semiHidden="1" w:unhideWhenUsed="1"/>
     <w:lsdException w:name="HTML Typewriter" w:semiHidden="1" w:unhideWhenUsed="1"/>
     <w:lsdException w:name="HTML Variable" w:semiHidden="1" w:unhideWhenUsed="1"/>
+    <w:lsdException w:name="Normal Table" w:semiHidden="1" w:unhideWhenUsed="1"/>
     <w:lsdException w:name="annotation subject" w:semiHidden="1" w:unhideWhenUsed="1"/>
     <w:lsdException w:name="No List" w:semiHidden="1" w:unhideWhenUsed="1"/>
     <w:lsdException w:name="Outline List 1" w:semiHidden="1" w:unhideWhenUsed="1"/>
@@ -647,8 +1031,10 @@
     <w:lsdException w:name="Table Subtle 2" w:semiHidden="1" w:unhideWhenUsed="1"/>
     <w:lsdException w:name="Table Web 1" w:semiHidden="1" w:unhideWhenUsed="1"/>
     <w:lsdException w:name="Table Web 2" w:semiHidden="1" w:unhideWhenUsed="1"/>
+    <w:lsdException w:name="Table Web 3" w:semiHidden="1" w:unhideWhenUsed="1"/>
     <w:lsdException w:name="Balloon Text" w:semiHidden="1" w:unhideWhenUsed="1"/>
     <w:lsdException w:name="Table Grid" w:uiPriority="39"/>
+    <w:lsdException w:name="Table Theme" w:semiHidden="1" w:unhideWhenUsed="1"/>
     <w:lsdException w:name="Placeholder Text" w:semiHidden="1"/>
     <w:lsdException w:name="No Spacing" w:uiPriority="1" w:qFormat="1"/>
     <w:lsdException w:name="Light Shading" w:uiPriority="60"/>
@@ -868,7 +1254,6 @@
     <w:lsdException w:name="Smart Hyperlink" w:semiHidden="1" w:unhideWhenUsed="1"/>
     <w:lsdException w:name="Hashtag" w:semiHidden="1" w:unhideWhenUsed="1"/>
     <w:lsdException w:name="Unresolved Mention" w:semiHidden="1" w:unhideWhenUsed="1"/>
-    <w:lsdException w:name="Smart Link" w:semiHidden="1" w:unhideWhenUsed="1"/>
   </w:latentStyles>
   <w:style w:type="paragraph" w:default="1" w:styleId="Normal">
     <w:name w:val="Normal"/>

</xml_diff>